<commit_message>
Updating science report - August 2nd
</commit_message>
<xml_diff>
--- a/SCIE101/Assessments/WhatIsScience.docx
+++ b/SCIE101/Assessments/WhatIsScience.docx
@@ -41,7 +41,13 @@
       </w:r>
       <w:proofErr w:type="spellEnd"/>
       <w:r>
-        <w:t>, 2014). As an artificial science, it is closer to the social sciences than traditional sciences. Computer Scientists use both inductive and deductive logic to rationalize. An example of how a computer scientist might use deductive reasoning is providing a general interface for most users and creating more features to offer to a specialized group of users.</w:t>
+        <w:t xml:space="preserve">, 2014). As an artificial science, it is closer to the social sciences than traditional sciences. Computer Scientists use both inductive and deductive logic to rationalize. An example of how a computer scientist might use deductive reasoning is providing a general interface for most users and creating more features to offer to a specialized group of </w:t>
+      </w:r>
+      <w:r>
+        <w:t>people</w:t>
+      </w:r>
+      <w:r>
+        <w:t>.</w:t>
       </w:r>
     </w:p>
     <w:p>
@@ -51,19 +57,24 @@
       <w:r>
         <w:t xml:space="preserve">Computer science is a white male-dominated profession, and that has not changed in the last decade (Allison, 2016). Stereotypically, Computer Science is seen as a field of people with a distinct lack of communication skills. Although I am not helping the diversity statistics associated with Computer Science, I have a good set of social skills that have allowed me to connect with many people in the </w:t>
       </w:r>
-      <w:proofErr w:type="gramStart"/>
-      <w:r>
-        <w:t>past, and</w:t>
-      </w:r>
-      <w:proofErr w:type="gramEnd"/>
-      <w:r>
-        <w:t xml:space="preserve"> believe this to be a great asset within the domain of computer science. In Laura Snyder’s TED talk, she names some statistics on how many American people have a basic understanding of scientific literature. She reveals shocking statistics that only 28% of American people have a basic knowledge of scientific research (Snyder, 2012). This highlights the importance of communication and making information available and readable. We should not be writing in such a way that appeals to those in our field, but that we should be reporting so the world can understand our findings. Unfortunately, the current system and availability of scientific knowledge are not perfect, with companies withholding research and information for profit rather than education (Snyder, 2012). Like Snyder, I think we have lost our way with how we report findings, and as Snyder said in her TED talk, Science should not only be for Scientists (Snyder, 2012).</w:t>
-      </w:r>
-    </w:p>
-    <w:p>
-      <w:pPr>
-        <w:pStyle w:val="BodyText"/>
-      </w:pPr>
+      <w:r>
+        <w:t>past and</w:t>
+      </w:r>
+      <w:r>
+        <w:t xml:space="preserve"> believe this to be a great asset within the domain of computer science. In Laura Snyder’s TED talk, she names some statistics on how many American people have a basic understanding of scientific literature. She reveals shocking statistics that only 28% of American people have a basic knowledge of scientific research (Snyder, 2012). This highlights the importance of communication and making information available and readable</w:t>
+      </w:r>
+      <w:r>
+        <w:t xml:space="preserve"> to the general public</w:t>
+      </w:r>
+      <w:r>
+        <w:t xml:space="preserve">. We should not be writing in such a way that appeals to those in our field, but that we should be reporting so the world can understand our findings. Unfortunately, the current system and availability of scientific knowledge are not perfect, with companies withholding research and information for profit rather than education (Snyder, 2012). Like Snyder, I think we have lost our way with how we report findings, and as Snyder said in her TED talk, Science </w:t>
+      </w:r>
+      <w:r>
+        <w:t>doesn’t have to be</w:t>
+      </w:r>
+      <w:r>
+        <w:t xml:space="preserve"> only be for Scientists (Snyder, 2012).</w:t>
+      </w:r>
     </w:p>
     <w:p>
       <w:pPr>
@@ -140,14 +151,7 @@
           <w:sz w:val="22"/>
           <w:szCs w:val="22"/>
         </w:rPr>
-        <w:t>Stereotypes Undermine Girls’ Interest and Sense of Belonging in C</w:t>
-      </w:r>
-      <w:r>
-        <w:rPr>
-          <w:sz w:val="22"/>
-          <w:szCs w:val="22"/>
-        </w:rPr>
-        <w:t xml:space="preserve">omputer Science. </w:t>
+        <w:t xml:space="preserve">Stereotypes Undermine Girls’ Interest and Sense of Belonging in Computer Science. </w:t>
       </w:r>
     </w:p>
     <w:p>
@@ -233,15 +237,7 @@
           <w:sz w:val="22"/>
           <w:szCs w:val="22"/>
         </w:rPr>
-        <w:t>Retrieved from ht</w:t>
-      </w:r>
-      <w:r>
-        <w:rPr>
-          <w:i/>
-          <w:sz w:val="22"/>
-          <w:szCs w:val="22"/>
-        </w:rPr>
-        <w:t>tps://www.ted.com/talks/laura_snyder_the_philosophical_breakfast_club</w:t>
+        <w:t>Retrieved from https://www.ted.com/talks/laura_snyder_the_philosophical_breakfast_club</w:t>
       </w:r>
     </w:p>
     <w:sectPr>
@@ -564,6 +560,13 @@
     <w:lsdException w:name="Placeholder Text" w:semiHidden="1"/>
     <w:lsdException w:name="Light Shading"/>
     <w:lsdException w:name="Light List"/>
+    <w:lsdException w:name="Light Grid"/>
+    <w:lsdException w:name="Medium Shading 1"/>
+    <w:lsdException w:name="Medium Shading 2"/>
+    <w:lsdException w:name="Medium List 1"/>
+    <w:lsdException w:name="Medium List 2"/>
+    <w:lsdException w:name="Medium Grid 1"/>
+    <w:lsdException w:name="Medium Grid 2"/>
     <w:lsdException w:name="Medium Grid 3"/>
     <w:lsdException w:name="Dark List"/>
     <w:lsdException w:name="Colorful Shading"/>

</xml_diff>